<commit_message>
renamed project and package to meet professor's changes
Project: cmsc405-scalf.project1 to SCALF-HOMEWORK1
Package: cmsc405.scalf.project1 to scalf_homework1
</commit_message>
<xml_diff>
--- a/cmsc405/project1/Project 1.docx
+++ b/cmsc405/project1/Project 1.docx
@@ -92,13 +92,7 @@
         <w:rPr>
           <w:rFonts w:ascii="Georgia" w:hAnsi="Georgia"/>
         </w:rPr>
-        <w:t>School of Cybersecurity and Information Technology</w:t>
-      </w:r>
-      <w:r>
-        <w:rPr>
-          <w:rFonts w:ascii="Georgia" w:hAnsi="Georgia"/>
-        </w:rPr>
-        <w:t>, University of Maryland Global Campus</w:t>
+        <w:t>School of Cybersecurity and Information Technology, University of Maryland Global Campus</w:t>
       </w:r>
     </w:p>
     <w:p>
@@ -151,24 +145,1892 @@
         <w:rPr>
           <w:rFonts w:ascii="Georgia" w:hAnsi="Georgia"/>
         </w:rPr>
-      </w:pPr>
-      <w:r>
-        <w:rPr>
-          <w:rFonts w:ascii="Georgia" w:hAnsi="Georgia"/>
-        </w:rPr>
-        <w:br w:type="page"/>
-      </w:r>
-    </w:p>
-    <w:p>
-      <w:pPr>
-        <w:spacing w:line="480" w:lineRule="auto"/>
-        <w:rPr>
-          <w:rFonts w:ascii="Georgia" w:hAnsi="Georgia"/>
-        </w:rPr>
-      </w:pPr>
+        <w:sectPr>
+          <w:headerReference w:type="default" r:id="rId7"/>
+          <w:pgSz w:w="12240" w:h="15840"/>
+          <w:pgMar w:top="1440" w:right="1440" w:bottom="1440" w:left="1440" w:header="720" w:footer="720" w:gutter="0"/>
+          <w:cols w:space="720"/>
+          <w:docGrid w:linePitch="360"/>
+        </w:sectPr>
+      </w:pPr>
+    </w:p>
+    <w:p>
+      <w:pPr>
+        <w:spacing w:line="480" w:lineRule="auto"/>
+        <w:jc w:val="center"/>
+        <w:rPr>
+          <w:rFonts w:ascii="Georgia" w:hAnsi="Georgia"/>
+        </w:rPr>
+      </w:pPr>
+      <w:r>
+        <w:rPr>
+          <w:rFonts w:ascii="Georgia" w:hAnsi="Georgia"/>
+        </w:rPr>
+        <w:lastRenderedPageBreak/>
+        <w:t>Test Cases</w:t>
+      </w:r>
+    </w:p>
+    <w:p>
+      <w:pPr>
+        <w:spacing w:line="480" w:lineRule="auto"/>
+        <w:rPr>
+          <w:rFonts w:ascii="Georgia" w:hAnsi="Georgia"/>
+          <w:b/>
+          <w:bCs/>
+        </w:rPr>
+      </w:pPr>
+      <w:r>
+        <w:rPr>
+          <w:rFonts w:ascii="Georgia" w:hAnsi="Georgia"/>
+          <w:b/>
+          <w:bCs/>
+        </w:rPr>
+        <w:t>Table 1</w:t>
+      </w:r>
+    </w:p>
+    <w:p>
+      <w:pPr>
+        <w:spacing w:line="480" w:lineRule="auto"/>
+        <w:rPr>
+          <w:rFonts w:ascii="Georgia" w:hAnsi="Georgia"/>
+          <w:i/>
+          <w:iCs/>
+        </w:rPr>
+      </w:pPr>
+      <w:r>
+        <w:rPr>
+          <w:rFonts w:ascii="Georgia" w:hAnsi="Georgia"/>
+          <w:i/>
+          <w:iCs/>
+        </w:rPr>
+        <w:t>Test Cases for the Manipulation of Graphics2D Objects</w:t>
+      </w:r>
+    </w:p>
+    <w:tbl>
+      <w:tblPr>
+        <w:tblStyle w:val="TableGrid"/>
+        <w:tblW w:w="0" w:type="auto"/>
+        <w:tblBorders>
+          <w:top w:val="none" w:sz="0" w:space="0" w:color="auto"/>
+          <w:left w:val="none" w:sz="0" w:space="0" w:color="auto"/>
+          <w:bottom w:val="none" w:sz="0" w:space="0" w:color="auto"/>
+          <w:right w:val="none" w:sz="0" w:space="0" w:color="auto"/>
+          <w:insideH w:val="none" w:sz="0" w:space="0" w:color="auto"/>
+          <w:insideV w:val="none" w:sz="0" w:space="0" w:color="auto"/>
+        </w:tblBorders>
+        <w:tblLook w:val="0420" w:firstRow="1" w:lastRow="0" w:firstColumn="0" w:lastColumn="0" w:noHBand="0" w:noVBand="1"/>
+      </w:tblPr>
+      <w:tblGrid>
+        <w:gridCol w:w="849"/>
+        <w:gridCol w:w="2187"/>
+        <w:gridCol w:w="2454"/>
+        <w:gridCol w:w="2745"/>
+        <w:gridCol w:w="1125"/>
+      </w:tblGrid>
+      <w:tr>
+        <w:tc>
+          <w:tcPr>
+            <w:tcW w:w="849" w:type="dxa"/>
+            <w:tcBorders>
+              <w:top w:val="single" w:sz="4" w:space="0" w:color="auto"/>
+              <w:bottom w:val="single" w:sz="4" w:space="0" w:color="auto"/>
+            </w:tcBorders>
+          </w:tcPr>
+          <w:p>
+            <w:pPr>
+              <w:spacing w:line="360" w:lineRule="auto"/>
+              <w:jc w:val="center"/>
+              <w:rPr>
+                <w:rFonts w:ascii="Georgia" w:hAnsi="Georgia"/>
+              </w:rPr>
+            </w:pPr>
+            <w:r>
+              <w:rPr>
+                <w:rFonts w:ascii="Georgia" w:hAnsi="Georgia"/>
+              </w:rPr>
+              <w:t>Frame</w:t>
+            </w:r>
+          </w:p>
+        </w:tc>
+        <w:tc>
+          <w:tcPr>
+            <w:tcW w:w="2187" w:type="dxa"/>
+            <w:tcBorders>
+              <w:top w:val="single" w:sz="4" w:space="0" w:color="auto"/>
+              <w:bottom w:val="single" w:sz="4" w:space="0" w:color="auto"/>
+            </w:tcBorders>
+          </w:tcPr>
+          <w:p>
+            <w:pPr>
+              <w:spacing w:line="360" w:lineRule="auto"/>
+              <w:jc w:val="center"/>
+              <w:rPr>
+                <w:rFonts w:ascii="Georgia" w:hAnsi="Georgia"/>
+              </w:rPr>
+            </w:pPr>
+            <w:r>
+              <w:rPr>
+                <w:rFonts w:ascii="Georgia" w:hAnsi="Georgia"/>
+              </w:rPr>
+              <w:t>Task</w:t>
+            </w:r>
+          </w:p>
+        </w:tc>
+        <w:tc>
+          <w:tcPr>
+            <w:tcW w:w="2454" w:type="dxa"/>
+            <w:tcBorders>
+              <w:top w:val="single" w:sz="4" w:space="0" w:color="auto"/>
+              <w:bottom w:val="single" w:sz="4" w:space="0" w:color="auto"/>
+            </w:tcBorders>
+          </w:tcPr>
+          <w:p>
+            <w:pPr>
+              <w:spacing w:line="360" w:lineRule="auto"/>
+              <w:jc w:val="center"/>
+              <w:rPr>
+                <w:rFonts w:ascii="Georgia" w:hAnsi="Georgia"/>
+              </w:rPr>
+            </w:pPr>
+            <w:r>
+              <w:rPr>
+                <w:rFonts w:ascii="Georgia" w:hAnsi="Georgia"/>
+              </w:rPr>
+              <w:t>Expected Output</w:t>
+            </w:r>
+          </w:p>
+        </w:tc>
+        <w:tc>
+          <w:tcPr>
+            <w:tcW w:w="2745" w:type="dxa"/>
+            <w:tcBorders>
+              <w:top w:val="single" w:sz="4" w:space="0" w:color="auto"/>
+              <w:bottom w:val="single" w:sz="4" w:space="0" w:color="auto"/>
+            </w:tcBorders>
+          </w:tcPr>
+          <w:p>
+            <w:pPr>
+              <w:spacing w:line="360" w:lineRule="auto"/>
+              <w:jc w:val="center"/>
+              <w:rPr>
+                <w:rFonts w:ascii="Georgia" w:hAnsi="Georgia"/>
+              </w:rPr>
+            </w:pPr>
+            <w:r>
+              <w:rPr>
+                <w:rFonts w:ascii="Georgia" w:hAnsi="Georgia"/>
+              </w:rPr>
+              <w:t>Actual Output</w:t>
+            </w:r>
+          </w:p>
+        </w:tc>
+        <w:tc>
+          <w:tcPr>
+            <w:tcW w:w="1125" w:type="dxa"/>
+            <w:tcBorders>
+              <w:top w:val="single" w:sz="4" w:space="0" w:color="auto"/>
+              <w:bottom w:val="single" w:sz="4" w:space="0" w:color="auto"/>
+            </w:tcBorders>
+          </w:tcPr>
+          <w:p>
+            <w:pPr>
+              <w:spacing w:line="360" w:lineRule="auto"/>
+              <w:jc w:val="center"/>
+              <w:rPr>
+                <w:rFonts w:ascii="Georgia" w:hAnsi="Georgia"/>
+              </w:rPr>
+            </w:pPr>
+            <w:r>
+              <w:rPr>
+                <w:rFonts w:ascii="Georgia" w:hAnsi="Georgia"/>
+              </w:rPr>
+              <w:t>Pass/Fail</w:t>
+            </w:r>
+          </w:p>
+        </w:tc>
+      </w:tr>
+      <w:tr>
+        <w:trPr>
+          <w:trHeight w:val="1008"/>
+        </w:trPr>
+        <w:tc>
+          <w:tcPr>
+            <w:tcW w:w="849" w:type="dxa"/>
+            <w:tcBorders>
+              <w:top w:val="single" w:sz="4" w:space="0" w:color="auto"/>
+            </w:tcBorders>
+          </w:tcPr>
+          <w:p>
+            <w:pPr>
+              <w:spacing w:after="240" w:line="360" w:lineRule="auto"/>
+              <w:rPr>
+                <w:rFonts w:ascii="Georgia" w:hAnsi="Georgia"/>
+              </w:rPr>
+            </w:pPr>
+            <w:r>
+              <w:rPr>
+                <w:rFonts w:ascii="Georgia" w:hAnsi="Georgia"/>
+              </w:rPr>
+              <w:t>1</w:t>
+            </w:r>
+          </w:p>
+        </w:tc>
+        <w:tc>
+          <w:tcPr>
+            <w:tcW w:w="2187" w:type="dxa"/>
+            <w:tcBorders>
+              <w:top w:val="single" w:sz="4" w:space="0" w:color="auto"/>
+            </w:tcBorders>
+          </w:tcPr>
+          <w:p>
+            <w:pPr>
+              <w:spacing w:after="240" w:line="360" w:lineRule="auto"/>
+              <w:rPr>
+                <w:rFonts w:ascii="Georgia" w:hAnsi="Georgia"/>
+              </w:rPr>
+            </w:pPr>
+            <w:r>
+              <w:rPr>
+                <w:rFonts w:ascii="Georgia" w:hAnsi="Georgia"/>
+              </w:rPr>
+              <w:t xml:space="preserve">Translate -5 in x direction, </w:t>
+            </w:r>
+            <w:r>
+              <w:rPr>
+                <w:rFonts w:ascii="Georgia" w:hAnsi="Georgia"/>
+              </w:rPr>
+              <w:t>t</w:t>
+            </w:r>
+            <w:r>
+              <w:rPr>
+                <w:rFonts w:ascii="Georgia" w:hAnsi="Georgia"/>
+              </w:rPr>
+              <w:t>ranslate +7 in the y direction</w:t>
+            </w:r>
+          </w:p>
+        </w:tc>
+        <w:tc>
+          <w:tcPr>
+            <w:tcW w:w="2454" w:type="dxa"/>
+            <w:tcBorders>
+              <w:top w:val="single" w:sz="4" w:space="0" w:color="auto"/>
+            </w:tcBorders>
+          </w:tcPr>
+          <w:p>
+            <w:pPr>
+              <w:spacing w:after="240" w:line="360" w:lineRule="auto"/>
+              <w:rPr>
+                <w:rFonts w:ascii="Georgia" w:hAnsi="Georgia"/>
+              </w:rPr>
+            </w:pPr>
+            <w:r>
+              <w:rPr>
+                <w:rFonts w:ascii="Georgia" w:hAnsi="Georgia"/>
+              </w:rPr>
+              <w:t>Images should move left 5 pixels and down 7 pixels</w:t>
+            </w:r>
+          </w:p>
+        </w:tc>
+        <w:tc>
+          <w:tcPr>
+            <w:tcW w:w="2745" w:type="dxa"/>
+            <w:tcBorders>
+              <w:top w:val="single" w:sz="4" w:space="0" w:color="auto"/>
+            </w:tcBorders>
+          </w:tcPr>
+          <w:p>
+            <w:pPr>
+              <w:spacing w:after="240" w:line="360" w:lineRule="auto"/>
+              <w:rPr>
+                <w:rFonts w:ascii="Georgia" w:hAnsi="Georgia"/>
+              </w:rPr>
+            </w:pPr>
+            <w:r>
+              <w:rPr>
+                <w:rFonts w:ascii="Georgia" w:hAnsi="Georgia"/>
+              </w:rPr>
+              <w:t>Images moved left 5 pixels and down 7 pixels</w:t>
+            </w:r>
+          </w:p>
+        </w:tc>
+        <w:tc>
+          <w:tcPr>
+            <w:tcW w:w="1125" w:type="dxa"/>
+            <w:tcBorders>
+              <w:top w:val="single" w:sz="4" w:space="0" w:color="auto"/>
+            </w:tcBorders>
+          </w:tcPr>
+          <w:p>
+            <w:pPr>
+              <w:spacing w:after="240" w:line="360" w:lineRule="auto"/>
+              <w:jc w:val="center"/>
+              <w:rPr>
+                <w:rFonts w:ascii="Georgia" w:hAnsi="Georgia"/>
+              </w:rPr>
+            </w:pPr>
+            <w:r>
+              <w:rPr>
+                <w:rFonts w:ascii="Georgia" w:hAnsi="Georgia"/>
+              </w:rPr>
+              <w:t>Pass</w:t>
+            </w:r>
+          </w:p>
+        </w:tc>
+      </w:tr>
+      <w:tr>
+        <w:tc>
+          <w:tcPr>
+            <w:tcW w:w="849" w:type="dxa"/>
+          </w:tcPr>
+          <w:p>
+            <w:pPr>
+              <w:spacing w:after="240" w:line="360" w:lineRule="auto"/>
+              <w:rPr>
+                <w:rFonts w:ascii="Georgia" w:hAnsi="Georgia"/>
+              </w:rPr>
+            </w:pPr>
+            <w:r>
+              <w:rPr>
+                <w:rFonts w:ascii="Georgia" w:hAnsi="Georgia"/>
+              </w:rPr>
+              <w:t>2</w:t>
+            </w:r>
+          </w:p>
+        </w:tc>
+        <w:tc>
+          <w:tcPr>
+            <w:tcW w:w="2187" w:type="dxa"/>
+          </w:tcPr>
+          <w:p>
+            <w:pPr>
+              <w:spacing w:after="240" w:line="360" w:lineRule="auto"/>
+              <w:rPr>
+                <w:rFonts w:ascii="Georgia" w:hAnsi="Georgia"/>
+              </w:rPr>
+            </w:pPr>
+            <w:r>
+              <w:rPr>
+                <w:rFonts w:ascii="Georgia" w:hAnsi="Georgia"/>
+              </w:rPr>
+              <w:t>Rotate 45</w:t>
+            </w:r>
+            <w:r>
+              <w:rPr>
+                <w:rFonts w:ascii="Georgia" w:hAnsi="Georgia"/>
+              </w:rPr>
+              <w:t>°</w:t>
+            </w:r>
+            <w:r>
+              <w:rPr>
+                <w:rFonts w:ascii="Georgia" w:hAnsi="Georgia"/>
+              </w:rPr>
+              <w:t xml:space="preserve"> counterclockwise</w:t>
+            </w:r>
+          </w:p>
+        </w:tc>
+        <w:tc>
+          <w:tcPr>
+            <w:tcW w:w="2454" w:type="dxa"/>
+          </w:tcPr>
+          <w:p>
+            <w:pPr>
+              <w:spacing w:after="240" w:line="360" w:lineRule="auto"/>
+              <w:rPr>
+                <w:rFonts w:ascii="Georgia" w:hAnsi="Georgia"/>
+              </w:rPr>
+            </w:pPr>
+            <w:r>
+              <w:rPr>
+                <w:rFonts w:ascii="Georgia" w:hAnsi="Georgia"/>
+              </w:rPr>
+              <w:t>Images should pivot 45° counterclockwise about their upper-left corner</w:t>
+            </w:r>
+          </w:p>
+        </w:tc>
+        <w:tc>
+          <w:tcPr>
+            <w:tcW w:w="2745" w:type="dxa"/>
+          </w:tcPr>
+          <w:p>
+            <w:pPr>
+              <w:spacing w:after="240" w:line="360" w:lineRule="auto"/>
+              <w:rPr>
+                <w:rFonts w:ascii="Georgia" w:hAnsi="Georgia"/>
+              </w:rPr>
+            </w:pPr>
+            <w:r>
+              <w:rPr>
+                <w:rFonts w:ascii="Georgia" w:hAnsi="Georgia"/>
+              </w:rPr>
+              <w:t>Images pivot</w:t>
+            </w:r>
+            <w:r>
+              <w:rPr>
+                <w:rFonts w:ascii="Georgia" w:hAnsi="Georgia"/>
+              </w:rPr>
+              <w:t>ed</w:t>
+            </w:r>
+            <w:r>
+              <w:rPr>
+                <w:rFonts w:ascii="Georgia" w:hAnsi="Georgia"/>
+              </w:rPr>
+              <w:t xml:space="preserve"> 45° counterclockwise about the</w:t>
+            </w:r>
+            <w:r>
+              <w:rPr>
+                <w:rFonts w:ascii="Georgia" w:hAnsi="Georgia"/>
+              </w:rPr>
+              <w:t>ir</w:t>
+            </w:r>
+            <w:r>
+              <w:rPr>
+                <w:rFonts w:ascii="Georgia" w:hAnsi="Georgia"/>
+              </w:rPr>
+              <w:t xml:space="preserve"> upper-left corner</w:t>
+            </w:r>
+          </w:p>
+        </w:tc>
+        <w:tc>
+          <w:tcPr>
+            <w:tcW w:w="1125" w:type="dxa"/>
+          </w:tcPr>
+          <w:p>
+            <w:pPr>
+              <w:spacing w:after="240" w:line="360" w:lineRule="auto"/>
+              <w:jc w:val="center"/>
+              <w:rPr>
+                <w:rFonts w:ascii="Georgia" w:hAnsi="Georgia"/>
+              </w:rPr>
+            </w:pPr>
+            <w:r>
+              <w:rPr>
+                <w:rFonts w:ascii="Georgia" w:hAnsi="Georgia"/>
+              </w:rPr>
+              <w:t>Pass</w:t>
+            </w:r>
+          </w:p>
+        </w:tc>
+      </w:tr>
+      <w:tr>
+        <w:tc>
+          <w:tcPr>
+            <w:tcW w:w="849" w:type="dxa"/>
+          </w:tcPr>
+          <w:p>
+            <w:pPr>
+              <w:spacing w:after="240" w:line="360" w:lineRule="auto"/>
+              <w:rPr>
+                <w:rFonts w:ascii="Georgia" w:hAnsi="Georgia"/>
+              </w:rPr>
+            </w:pPr>
+            <w:r>
+              <w:rPr>
+                <w:rFonts w:ascii="Georgia" w:hAnsi="Georgia"/>
+              </w:rPr>
+              <w:t>3</w:t>
+            </w:r>
+          </w:p>
+        </w:tc>
+        <w:tc>
+          <w:tcPr>
+            <w:tcW w:w="2187" w:type="dxa"/>
+          </w:tcPr>
+          <w:p>
+            <w:pPr>
+              <w:spacing w:after="240" w:line="360" w:lineRule="auto"/>
+              <w:rPr>
+                <w:rFonts w:ascii="Georgia" w:hAnsi="Georgia"/>
+              </w:rPr>
+            </w:pPr>
+            <w:r>
+              <w:rPr>
+                <w:rFonts w:ascii="Georgia" w:hAnsi="Georgia"/>
+              </w:rPr>
+              <w:t>Rotate 90° clockwise</w:t>
+            </w:r>
+          </w:p>
+        </w:tc>
+        <w:tc>
+          <w:tcPr>
+            <w:tcW w:w="2454" w:type="dxa"/>
+          </w:tcPr>
+          <w:p>
+            <w:pPr>
+              <w:spacing w:after="240" w:line="360" w:lineRule="auto"/>
+              <w:rPr>
+                <w:rFonts w:ascii="Georgia" w:hAnsi="Georgia"/>
+              </w:rPr>
+            </w:pPr>
+            <w:r>
+              <w:rPr>
+                <w:rFonts w:ascii="Georgia" w:hAnsi="Georgia"/>
+              </w:rPr>
+              <w:t>Images should pivot 90° clockwise about their upper-left corner</w:t>
+            </w:r>
+          </w:p>
+        </w:tc>
+        <w:tc>
+          <w:tcPr>
+            <w:tcW w:w="2745" w:type="dxa"/>
+          </w:tcPr>
+          <w:p>
+            <w:pPr>
+              <w:spacing w:after="240" w:line="360" w:lineRule="auto"/>
+              <w:rPr>
+                <w:rFonts w:ascii="Georgia" w:hAnsi="Georgia"/>
+              </w:rPr>
+            </w:pPr>
+            <w:r>
+              <w:rPr>
+                <w:rFonts w:ascii="Georgia" w:hAnsi="Georgia"/>
+              </w:rPr>
+              <w:t>Images pivot</w:t>
+            </w:r>
+            <w:r>
+              <w:rPr>
+                <w:rFonts w:ascii="Georgia" w:hAnsi="Georgia"/>
+              </w:rPr>
+              <w:t>ed</w:t>
+            </w:r>
+            <w:r>
+              <w:rPr>
+                <w:rFonts w:ascii="Georgia" w:hAnsi="Georgia"/>
+              </w:rPr>
+              <w:t xml:space="preserve"> 90° clockwise about their upper-left corner</w:t>
+            </w:r>
+          </w:p>
+        </w:tc>
+        <w:tc>
+          <w:tcPr>
+            <w:tcW w:w="1125" w:type="dxa"/>
+          </w:tcPr>
+          <w:p>
+            <w:pPr>
+              <w:spacing w:after="240" w:line="360" w:lineRule="auto"/>
+              <w:jc w:val="center"/>
+              <w:rPr>
+                <w:rFonts w:ascii="Georgia" w:hAnsi="Georgia"/>
+              </w:rPr>
+            </w:pPr>
+            <w:r>
+              <w:rPr>
+                <w:rFonts w:ascii="Georgia" w:hAnsi="Georgia"/>
+              </w:rPr>
+              <w:t>Pass</w:t>
+            </w:r>
+          </w:p>
+        </w:tc>
+      </w:tr>
+      <w:tr>
+        <w:tc>
+          <w:tcPr>
+            <w:tcW w:w="849" w:type="dxa"/>
+          </w:tcPr>
+          <w:p>
+            <w:pPr>
+              <w:spacing w:after="240" w:line="360" w:lineRule="auto"/>
+              <w:rPr>
+                <w:rFonts w:ascii="Georgia" w:hAnsi="Georgia"/>
+              </w:rPr>
+            </w:pPr>
+            <w:r>
+              <w:rPr>
+                <w:rFonts w:ascii="Georgia" w:hAnsi="Georgia"/>
+              </w:rPr>
+              <w:t>4</w:t>
+            </w:r>
+          </w:p>
+        </w:tc>
+        <w:tc>
+          <w:tcPr>
+            <w:tcW w:w="2187" w:type="dxa"/>
+          </w:tcPr>
+          <w:p>
+            <w:pPr>
+              <w:spacing w:after="240" w:line="360" w:lineRule="auto"/>
+              <w:rPr>
+                <w:rFonts w:ascii="Georgia" w:hAnsi="Georgia"/>
+              </w:rPr>
+            </w:pPr>
+            <w:r>
+              <w:rPr>
+                <w:rFonts w:ascii="Georgia" w:hAnsi="Georgia"/>
+              </w:rPr>
+              <w:t>Scale 2 times for the x component, scale 0.5 times for the y component</w:t>
+            </w:r>
+          </w:p>
+        </w:tc>
+        <w:tc>
+          <w:tcPr>
+            <w:tcW w:w="2454" w:type="dxa"/>
+          </w:tcPr>
+          <w:p>
+            <w:pPr>
+              <w:spacing w:after="240" w:line="360" w:lineRule="auto"/>
+              <w:rPr>
+                <w:rFonts w:ascii="Georgia" w:hAnsi="Georgia"/>
+              </w:rPr>
+            </w:pPr>
+            <w:r>
+              <w:rPr>
+                <w:rFonts w:ascii="Georgia" w:hAnsi="Georgia"/>
+              </w:rPr>
+              <w:t>Images should stretch to double their width and shrink to half their height</w:t>
+            </w:r>
+          </w:p>
+        </w:tc>
+        <w:tc>
+          <w:tcPr>
+            <w:tcW w:w="2745" w:type="dxa"/>
+          </w:tcPr>
+          <w:p>
+            <w:pPr>
+              <w:spacing w:after="240" w:line="360" w:lineRule="auto"/>
+              <w:rPr>
+                <w:rFonts w:ascii="Georgia" w:hAnsi="Georgia"/>
+              </w:rPr>
+            </w:pPr>
+            <w:r>
+              <w:rPr>
+                <w:rFonts w:ascii="Georgia" w:hAnsi="Georgia"/>
+              </w:rPr>
+              <w:t>Images stretch to double their width and shrink to half their height</w:t>
+            </w:r>
+          </w:p>
+        </w:tc>
+        <w:tc>
+          <w:tcPr>
+            <w:tcW w:w="1125" w:type="dxa"/>
+          </w:tcPr>
+          <w:p>
+            <w:pPr>
+              <w:spacing w:after="240" w:line="360" w:lineRule="auto"/>
+              <w:jc w:val="center"/>
+              <w:rPr>
+                <w:rFonts w:ascii="Georgia" w:hAnsi="Georgia"/>
+              </w:rPr>
+            </w:pPr>
+            <w:r>
+              <w:rPr>
+                <w:rFonts w:ascii="Georgia" w:hAnsi="Georgia"/>
+              </w:rPr>
+              <w:t>Pass</w:t>
+            </w:r>
+          </w:p>
+        </w:tc>
+      </w:tr>
+      <w:tr>
+        <w:tc>
+          <w:tcPr>
+            <w:tcW w:w="849" w:type="dxa"/>
+            <w:tcBorders>
+              <w:bottom w:val="single" w:sz="4" w:space="0" w:color="auto"/>
+            </w:tcBorders>
+          </w:tcPr>
+          <w:p>
+            <w:pPr>
+              <w:spacing w:after="240" w:line="360" w:lineRule="auto"/>
+              <w:rPr>
+                <w:rFonts w:ascii="Georgia" w:hAnsi="Georgia"/>
+              </w:rPr>
+            </w:pPr>
+            <w:r>
+              <w:rPr>
+                <w:rFonts w:ascii="Georgia" w:hAnsi="Georgia"/>
+              </w:rPr>
+              <w:t>0</w:t>
+            </w:r>
+            <w:r>
+              <w:rPr>
+                <w:rFonts w:ascii="Georgia" w:hAnsi="Georgia"/>
+              </w:rPr>
+              <w:t>/5</w:t>
+            </w:r>
+          </w:p>
+        </w:tc>
+        <w:tc>
+          <w:tcPr>
+            <w:tcW w:w="2187" w:type="dxa"/>
+            <w:tcBorders>
+              <w:bottom w:val="single" w:sz="4" w:space="0" w:color="auto"/>
+            </w:tcBorders>
+          </w:tcPr>
+          <w:p>
+            <w:pPr>
+              <w:spacing w:after="240" w:line="360" w:lineRule="auto"/>
+              <w:rPr>
+                <w:rFonts w:ascii="Georgia" w:hAnsi="Georgia"/>
+              </w:rPr>
+            </w:pPr>
+            <w:r>
+              <w:rPr>
+                <w:rFonts w:ascii="Georgia" w:hAnsi="Georgia"/>
+              </w:rPr>
+              <w:t>Reset to start</w:t>
+            </w:r>
+          </w:p>
+        </w:tc>
+        <w:tc>
+          <w:tcPr>
+            <w:tcW w:w="2454" w:type="dxa"/>
+            <w:tcBorders>
+              <w:bottom w:val="single" w:sz="4" w:space="0" w:color="auto"/>
+            </w:tcBorders>
+          </w:tcPr>
+          <w:p>
+            <w:pPr>
+              <w:spacing w:after="240" w:line="360" w:lineRule="auto"/>
+              <w:rPr>
+                <w:rFonts w:ascii="Georgia" w:hAnsi="Georgia"/>
+              </w:rPr>
+            </w:pPr>
+            <w:r>
+              <w:rPr>
+                <w:rFonts w:ascii="Georgia" w:hAnsi="Georgia"/>
+              </w:rPr>
+              <w:t>All images should return to their original state</w:t>
+            </w:r>
+          </w:p>
+        </w:tc>
+        <w:tc>
+          <w:tcPr>
+            <w:tcW w:w="2745" w:type="dxa"/>
+            <w:tcBorders>
+              <w:bottom w:val="single" w:sz="4" w:space="0" w:color="auto"/>
+            </w:tcBorders>
+          </w:tcPr>
+          <w:p>
+            <w:pPr>
+              <w:spacing w:after="240" w:line="360" w:lineRule="auto"/>
+              <w:rPr>
+                <w:rFonts w:ascii="Georgia" w:hAnsi="Georgia"/>
+              </w:rPr>
+            </w:pPr>
+            <w:r>
+              <w:rPr>
+                <w:rFonts w:ascii="Georgia" w:hAnsi="Georgia"/>
+              </w:rPr>
+              <w:t>Images returned to their original state</w:t>
+            </w:r>
+          </w:p>
+        </w:tc>
+        <w:tc>
+          <w:tcPr>
+            <w:tcW w:w="1125" w:type="dxa"/>
+            <w:tcBorders>
+              <w:bottom w:val="single" w:sz="4" w:space="0" w:color="auto"/>
+            </w:tcBorders>
+          </w:tcPr>
+          <w:p>
+            <w:pPr>
+              <w:spacing w:after="240" w:line="360" w:lineRule="auto"/>
+              <w:jc w:val="center"/>
+              <w:rPr>
+                <w:rFonts w:ascii="Georgia" w:hAnsi="Georgia"/>
+              </w:rPr>
+            </w:pPr>
+            <w:r>
+              <w:rPr>
+                <w:rFonts w:ascii="Georgia" w:hAnsi="Georgia"/>
+              </w:rPr>
+              <w:t>Pass</w:t>
+            </w:r>
+          </w:p>
+        </w:tc>
+      </w:tr>
+    </w:tbl>
+    <w:p>
+      <w:pPr>
+        <w:spacing w:line="480" w:lineRule="auto"/>
+        <w:rPr>
+          <w:rFonts w:ascii="Georgia" w:hAnsi="Georgia"/>
+        </w:rPr>
+      </w:pPr>
+    </w:p>
+    <w:p>
+      <w:pPr>
+        <w:spacing w:line="480" w:lineRule="auto"/>
+        <w:rPr>
+          <w:rFonts w:ascii="Georgia" w:hAnsi="Georgia"/>
+        </w:rPr>
+      </w:pPr>
+      <w:r>
+        <w:rPr>
+          <w:rFonts w:ascii="Georgia" w:hAnsi="Georgia"/>
+          <w:i/>
+          <w:iCs/>
+        </w:rPr>
+        <w:t>Note</w:t>
+      </w:r>
+      <w:r>
+        <w:rPr>
+          <w:rFonts w:ascii="Georgia" w:hAnsi="Georgia"/>
+        </w:rPr>
+        <w:t xml:space="preserve">. </w:t>
+      </w:r>
+      <w:r>
+        <w:rPr>
+          <w:rFonts w:ascii="Georgia" w:hAnsi="Georgia"/>
+        </w:rPr>
+        <w:t>T</w:t>
+      </w:r>
+      <w:r>
+        <w:rPr>
+          <w:rFonts w:ascii="Georgia" w:hAnsi="Georgia"/>
+        </w:rPr>
+        <w:t xml:space="preserve">he task in each row of this table is </w:t>
+      </w:r>
+      <w:r>
+        <w:rPr>
+          <w:rFonts w:ascii="Georgia" w:hAnsi="Georgia"/>
+        </w:rPr>
+        <w:t>compounding</w:t>
+      </w:r>
+      <w:r>
+        <w:rPr>
+          <w:rFonts w:ascii="Georgia" w:hAnsi="Georgia"/>
+        </w:rPr>
+        <w:t xml:space="preserve">. </w:t>
+      </w:r>
+      <w:r>
+        <w:rPr>
+          <w:rFonts w:ascii="Georgia" w:hAnsi="Georgia"/>
+        </w:rPr>
+        <w:t>For example, the task for Frame 3, “Rotate 90° clockwise” is performed on images that have had the tasks for both frames 1 and 2 applied previously</w:t>
+      </w:r>
+      <w:r>
+        <w:rPr>
+          <w:rFonts w:ascii="Georgia" w:hAnsi="Georgia"/>
+        </w:rPr>
+        <w:t xml:space="preserve">. </w:t>
+      </w:r>
+      <w:r>
+        <w:rPr>
+          <w:rFonts w:ascii="Georgia" w:hAnsi="Georgia"/>
+        </w:rPr>
+        <w:t>The task for Frame 4 would then be applied to images after the task for Frame 3 was applied: this fulfills project requirement 3.e.</w:t>
+      </w:r>
+    </w:p>
+    <w:p>
+      <w:pPr>
+        <w:spacing w:line="480" w:lineRule="auto"/>
+        <w:jc w:val="center"/>
+        <w:rPr>
+          <w:rFonts w:ascii="Georgia" w:hAnsi="Georgia"/>
+        </w:rPr>
+      </w:pPr>
+      <w:r>
+        <w:rPr>
+          <w:rFonts w:ascii="Georgia" w:hAnsi="Georgia"/>
+        </w:rPr>
+        <w:lastRenderedPageBreak/>
+        <w:t>Source Code</w:t>
+      </w:r>
+    </w:p>
+    <w:p>
+      <w:pPr>
+        <w:spacing w:line="480" w:lineRule="auto"/>
+        <w:ind w:firstLine="720"/>
+        <w:rPr>
+          <w:rFonts w:ascii="Georgia" w:hAnsi="Georgia"/>
+        </w:rPr>
+      </w:pPr>
+      <w:r>
+        <w:rPr>
+          <w:rFonts w:ascii="Georgia" w:hAnsi="Georgia"/>
+        </w:rPr>
+        <w:t xml:space="preserve">The source code for this project contains four Java classes: </w:t>
+      </w:r>
+      <w:r>
+        <w:rPr>
+          <w:rFonts w:ascii="Georgia" w:hAnsi="Georgia"/>
+        </w:rPr>
+        <w:t>CMSC405P1, CMSC405P1Frame, CMSC405P1Panel, and PixelImage</w:t>
+      </w:r>
+      <w:r>
+        <w:rPr>
+          <w:rFonts w:ascii="Georgia" w:hAnsi="Georgia"/>
+        </w:rPr>
+        <w:t xml:space="preserve">. </w:t>
+      </w:r>
+      <w:r>
+        <w:rPr>
+          <w:rFonts w:ascii="Georgia" w:hAnsi="Georgia"/>
+        </w:rPr>
+        <w:t>CMSC405P1 contains the main method of the program and is responsible for instantiating and starting the program</w:t>
+      </w:r>
+      <w:r>
+        <w:rPr>
+          <w:rFonts w:ascii="Georgia" w:hAnsi="Georgia"/>
+        </w:rPr>
+        <w:t xml:space="preserve">. </w:t>
+      </w:r>
+      <w:r>
+        <w:rPr>
+          <w:rFonts w:ascii="Georgia" w:hAnsi="Georgia"/>
+        </w:rPr>
+        <w:t>CMSC405P1Frame specifically handles the window of the program and contains one instance of CMSC405P1Panel</w:t>
+      </w:r>
+      <w:r>
+        <w:rPr>
+          <w:rFonts w:ascii="Georgia" w:hAnsi="Georgia"/>
+        </w:rPr>
+        <w:t xml:space="preserve">. </w:t>
+      </w:r>
+      <w:r>
+        <w:rPr>
+          <w:rFonts w:ascii="Georgia" w:hAnsi="Georgia"/>
+        </w:rPr>
+        <w:t>CMSC405P1Panel handles the painting of images, as well as the transformations done to those same images; both CMSC405P1 and CMSC405P1Frame are unaware of these actions</w:t>
+      </w:r>
+      <w:r>
+        <w:rPr>
+          <w:rFonts w:ascii="Georgia" w:hAnsi="Georgia"/>
+        </w:rPr>
+        <w:t xml:space="preserve">. </w:t>
+      </w:r>
+      <w:r>
+        <w:rPr>
+          <w:rFonts w:ascii="Georgia" w:hAnsi="Georgia"/>
+        </w:rPr>
+        <w:t>PixelImage is an enum rather than a class</w:t>
+      </w:r>
+      <w:r>
+        <w:rPr>
+          <w:rFonts w:ascii="Georgia" w:hAnsi="Georgia"/>
+        </w:rPr>
+        <w:t xml:space="preserve">. </w:t>
+      </w:r>
+      <w:r>
+        <w:rPr>
+          <w:rFonts w:ascii="Georgia" w:hAnsi="Georgia"/>
+        </w:rPr>
+        <w:t xml:space="preserve">Pixel image maps stored as 2D </w:t>
+      </w:r>
+      <w:r>
+        <w:rPr>
+          <w:rFonts w:ascii="Georgia" w:hAnsi="Georgia"/>
+        </w:rPr>
+        <w:t xml:space="preserve">integer </w:t>
+      </w:r>
+      <w:r>
+        <w:rPr>
+          <w:rFonts w:ascii="Georgia" w:hAnsi="Georgia"/>
+        </w:rPr>
+        <w:t xml:space="preserve">arrays can be specifically referenced by </w:t>
+      </w:r>
+      <w:r>
+        <w:rPr>
+          <w:rFonts w:ascii="Georgia" w:hAnsi="Georgia"/>
+        </w:rPr>
+        <w:t>a human-readable, meaningful name.</w:t>
+      </w:r>
+    </w:p>
+    <w:p>
+      <w:pPr>
+        <w:spacing w:line="480" w:lineRule="auto"/>
+        <w:jc w:val="center"/>
+        <w:rPr>
+          <w:rFonts w:ascii="Georgia" w:hAnsi="Georgia"/>
+        </w:rPr>
+      </w:pPr>
+      <w:r>
+        <w:rPr>
+          <w:rFonts w:ascii="Georgia" w:hAnsi="Georgia"/>
+        </w:rPr>
+        <w:t>Screen Captures</w:t>
+      </w:r>
+    </w:p>
+    <w:p>
+      <w:pPr>
+        <w:spacing w:line="480" w:lineRule="auto"/>
+        <w:ind w:firstLine="720"/>
+        <w:rPr>
+          <w:rFonts w:ascii="Georgia" w:hAnsi="Georgia"/>
+        </w:rPr>
+      </w:pPr>
+      <w:r>
+        <w:rPr>
+          <w:rFonts w:ascii="Georgia" w:hAnsi="Georgia"/>
+        </w:rPr>
+        <w:t>In order to capture frames easier,</w:t>
+      </w:r>
+      <w:r>
+        <w:rPr>
+          <w:rFonts w:ascii="Georgia" w:hAnsi="Georgia"/>
+        </w:rPr>
+        <w:t xml:space="preserve"> a </w:t>
+      </w:r>
+      <w:r>
+        <w:rPr>
+          <w:rFonts w:ascii="Georgia" w:hAnsi="Georgia"/>
+        </w:rPr>
+        <w:t xml:space="preserve">breakpoint was placed at </w:t>
+      </w:r>
+      <w:r>
+        <w:rPr>
+          <w:rFonts w:ascii="Georgia" w:hAnsi="Georgia"/>
+        </w:rPr>
+        <w:t xml:space="preserve">Line 36 of </w:t>
+      </w:r>
+      <w:r>
+        <w:rPr>
+          <w:rFonts w:ascii="Georgia" w:hAnsi="Georgia"/>
+        </w:rPr>
+        <w:t>the CMSC405P1Panel class</w:t>
+      </w:r>
+      <w:r>
+        <w:rPr>
+          <w:rFonts w:ascii="Georgia" w:hAnsi="Georgia"/>
+        </w:rPr>
+        <w:t xml:space="preserve">, which is </w:t>
+      </w:r>
+      <w:r>
+        <w:rPr>
+          <w:rFonts w:ascii="Georgia" w:hAnsi="Georgia"/>
+        </w:rPr>
+        <w:t>the first statement of the</w:t>
+      </w:r>
+      <w:r>
+        <w:rPr>
+          <w:rFonts w:ascii="Georgia" w:hAnsi="Georgia"/>
+        </w:rPr>
+        <w:t xml:space="preserve"> overridden</w:t>
+      </w:r>
+      <w:r>
+        <w:rPr>
+          <w:rFonts w:ascii="Georgia" w:hAnsi="Georgia"/>
+        </w:rPr>
+        <w:t xml:space="preserve"> </w:t>
+      </w:r>
+      <w:r>
+        <w:rPr>
+          <w:rFonts w:ascii="Lucida Console" w:hAnsi="Lucida Console"/>
+          <w:sz w:val="20"/>
+          <w:szCs w:val="20"/>
+        </w:rPr>
+        <w:t>paintComponent(Graphics g)</w:t>
+      </w:r>
+      <w:r>
+        <w:rPr>
+          <w:rFonts w:ascii="Georgia" w:hAnsi="Georgia"/>
+        </w:rPr>
+        <w:t xml:space="preserve"> method</w:t>
+      </w:r>
+      <w:r>
+        <w:rPr>
+          <w:rFonts w:ascii="Georgia" w:hAnsi="Georgia"/>
+        </w:rPr>
+        <w:t xml:space="preserve">. </w:t>
+      </w:r>
+      <w:r>
+        <w:rPr>
+          <w:rFonts w:ascii="Georgia" w:hAnsi="Georgia"/>
+        </w:rPr>
+        <w:t xml:space="preserve">When the debugger was run within </w:t>
+      </w:r>
+      <w:r>
+        <w:rPr>
+          <w:rFonts w:ascii="Georgia" w:hAnsi="Georgia"/>
+        </w:rPr>
+        <w:t xml:space="preserve">the </w:t>
+      </w:r>
+      <w:r>
+        <w:rPr>
+          <w:rFonts w:ascii="Georgia" w:hAnsi="Georgia"/>
+        </w:rPr>
+        <w:t>Eclipse</w:t>
+      </w:r>
+      <w:r>
+        <w:rPr>
+          <w:rFonts w:ascii="Georgia" w:hAnsi="Georgia"/>
+        </w:rPr>
+        <w:t xml:space="preserve"> IDE</w:t>
+      </w:r>
+      <w:r>
+        <w:rPr>
+          <w:rFonts w:ascii="Georgia" w:hAnsi="Georgia"/>
+        </w:rPr>
+        <w:t>, the program paused before displaying any graphics</w:t>
+      </w:r>
+      <w:r>
+        <w:rPr>
+          <w:rFonts w:ascii="Georgia" w:hAnsi="Georgia"/>
+        </w:rPr>
+        <w:t xml:space="preserve">. </w:t>
+      </w:r>
+      <w:r>
+        <w:rPr>
+          <w:rFonts w:ascii="Georgia" w:hAnsi="Georgia"/>
+        </w:rPr>
+        <w:t>Upon clicking resume, the first graphics, or Frame 0, was displayed</w:t>
+      </w:r>
+      <w:r>
+        <w:rPr>
+          <w:rFonts w:ascii="Georgia" w:hAnsi="Georgia"/>
+        </w:rPr>
+        <w:t xml:space="preserve">. </w:t>
+      </w:r>
+      <w:r>
+        <w:rPr>
+          <w:rFonts w:ascii="Georgia" w:hAnsi="Georgia"/>
+        </w:rPr>
+        <w:t>Each successive click of resume would advance the program through the next “frame” and pause</w:t>
+      </w:r>
+      <w:r>
+        <w:rPr>
+          <w:rFonts w:ascii="Georgia" w:hAnsi="Georgia"/>
+        </w:rPr>
+        <w:t xml:space="preserve">. </w:t>
+      </w:r>
+      <w:r>
+        <w:rPr>
+          <w:rFonts w:ascii="Georgia" w:hAnsi="Georgia"/>
+        </w:rPr>
+        <w:t>Upon saving screen captures all frames, the program was closed, and the breakpoint removed.</w:t>
+      </w:r>
+    </w:p>
+    <w:p>
+      <w:pPr>
+        <w:spacing w:line="480" w:lineRule="auto"/>
+        <w:ind w:firstLine="720"/>
+        <w:rPr>
+          <w:rFonts w:ascii="Georgia" w:hAnsi="Georgia"/>
+        </w:rPr>
+      </w:pPr>
+      <w:r>
+        <w:rPr>
+          <w:rFonts w:ascii="Georgia" w:hAnsi="Georgia"/>
+        </w:rPr>
+        <w:t>Each of the screen captures contain the full window of the running Java program</w:t>
+      </w:r>
+      <w:r>
+        <w:rPr>
+          <w:rFonts w:ascii="Georgia" w:hAnsi="Georgia"/>
+        </w:rPr>
+        <w:t xml:space="preserve">. </w:t>
+      </w:r>
+      <w:r>
+        <w:rPr>
+          <w:rFonts w:ascii="Georgia" w:hAnsi="Georgia"/>
+        </w:rPr>
+        <w:t>The screen captures also contain the console output from the Eclipse IDE</w:t>
+      </w:r>
+      <w:r>
+        <w:rPr>
+          <w:rFonts w:ascii="Georgia" w:hAnsi="Georgia"/>
+        </w:rPr>
+        <w:t xml:space="preserve">. </w:t>
+      </w:r>
+      <w:r>
+        <w:rPr>
+          <w:rFonts w:ascii="Georgia" w:hAnsi="Georgia"/>
+        </w:rPr>
+        <w:t>This was done to demonstrate the screen captures were taken in succession as part of the whole program, not individually crafted displays.</w:t>
+      </w:r>
+      <w:r>
+        <w:rPr>
+          <w:rFonts w:ascii="Georgia" w:hAnsi="Georgia"/>
+        </w:rPr>
+        <w:t xml:space="preserve"> These screen captures were also used as the actual output of the program for the test cases</w:t>
+      </w:r>
+      <w:r>
+        <w:rPr>
+          <w:rFonts w:ascii="Georgia" w:hAnsi="Georgia"/>
+        </w:rPr>
+        <w:t xml:space="preserve">. </w:t>
+      </w:r>
+      <w:r>
+        <w:rPr>
+          <w:rFonts w:ascii="Georgia" w:hAnsi="Georgia"/>
+        </w:rPr>
+        <w:t>Each screen shot corresponds with one frame</w:t>
+      </w:r>
+      <w:r>
+        <w:rPr>
+          <w:rFonts w:ascii="Georgia" w:hAnsi="Georgia"/>
+        </w:rPr>
+        <w:t>, which, in turn, meets one project requirement: Figure 2, Frame 1, meets project requirement 3.a.; Figure 3, Frame 2, meets project requirement 3.b.; Figure 4, Frame 3, meets project requirement 3.c.; and Figure 5, Frame 4, meets project requirement 3.d.</w:t>
+      </w:r>
+    </w:p>
+    <w:p>
+      <w:pPr>
+        <w:spacing w:line="480" w:lineRule="auto"/>
+        <w:rPr>
+          <w:rFonts w:ascii="Georgia" w:hAnsi="Georgia"/>
+          <w:b/>
+          <w:bCs/>
+        </w:rPr>
+      </w:pPr>
+      <w:r>
+        <w:rPr>
+          <w:rFonts w:ascii="Georgia" w:hAnsi="Georgia"/>
+          <w:b/>
+          <w:bCs/>
+        </w:rPr>
+        <w:lastRenderedPageBreak/>
+        <w:t>Figure 1</w:t>
+      </w:r>
+    </w:p>
+    <w:p>
+      <w:pPr>
+        <w:spacing w:line="480" w:lineRule="auto"/>
+        <w:rPr>
+          <w:rFonts w:ascii="Georgia" w:hAnsi="Georgia"/>
+          <w:i/>
+          <w:iCs/>
+        </w:rPr>
+      </w:pPr>
+      <w:r>
+        <w:rPr>
+          <w:rFonts w:ascii="Georgia" w:hAnsi="Georgia"/>
+          <w:i/>
+          <w:iCs/>
+        </w:rPr>
+        <w:t>Screen</w:t>
+      </w:r>
+      <w:r>
+        <w:rPr>
+          <w:rFonts w:ascii="Georgia" w:hAnsi="Georgia"/>
+          <w:i/>
+          <w:iCs/>
+        </w:rPr>
+        <w:t xml:space="preserve"> Capture</w:t>
+      </w:r>
+      <w:r>
+        <w:rPr>
+          <w:rFonts w:ascii="Georgia" w:hAnsi="Georgia"/>
+          <w:i/>
+          <w:iCs/>
+        </w:rPr>
+        <w:t xml:space="preserve"> of Frame 0</w:t>
+      </w:r>
+      <w:r>
+        <w:rPr>
+          <w:rFonts w:ascii="Georgia" w:hAnsi="Georgia"/>
+          <w:i/>
+          <w:iCs/>
+        </w:rPr>
+        <w:t>:</w:t>
+      </w:r>
+      <w:r>
+        <w:rPr>
+          <w:rFonts w:ascii="Georgia" w:hAnsi="Georgia"/>
+          <w:i/>
+          <w:iCs/>
+        </w:rPr>
+        <w:t xml:space="preserve"> </w:t>
+      </w:r>
+      <w:r>
+        <w:rPr>
+          <w:rFonts w:ascii="Georgia" w:hAnsi="Georgia"/>
+          <w:i/>
+          <w:iCs/>
+        </w:rPr>
+        <w:t>T</w:t>
+      </w:r>
+      <w:r>
+        <w:rPr>
+          <w:rFonts w:ascii="Georgia" w:hAnsi="Georgia"/>
+          <w:i/>
+          <w:iCs/>
+        </w:rPr>
+        <w:t xml:space="preserve">he </w:t>
+      </w:r>
+      <w:r>
+        <w:rPr>
+          <w:rFonts w:ascii="Georgia" w:hAnsi="Georgia"/>
+          <w:i/>
+          <w:iCs/>
+        </w:rPr>
+        <w:t>D</w:t>
+      </w:r>
+      <w:r>
+        <w:rPr>
+          <w:rFonts w:ascii="Georgia" w:hAnsi="Georgia"/>
+          <w:i/>
+          <w:iCs/>
+        </w:rPr>
+        <w:t xml:space="preserve">efault </w:t>
+      </w:r>
+      <w:r>
+        <w:rPr>
+          <w:rFonts w:ascii="Georgia" w:hAnsi="Georgia"/>
+          <w:i/>
+          <w:iCs/>
+        </w:rPr>
+        <w:t>C</w:t>
+      </w:r>
+      <w:r>
+        <w:rPr>
+          <w:rFonts w:ascii="Georgia" w:hAnsi="Georgia"/>
+          <w:i/>
+          <w:iCs/>
+        </w:rPr>
+        <w:t>onfiguration</w:t>
+      </w:r>
+    </w:p>
+    <w:p>
+      <w:pPr>
+        <w:spacing w:line="480" w:lineRule="auto"/>
+        <w:jc w:val="center"/>
+        <w:rPr>
+          <w:rFonts w:ascii="Georgia" w:hAnsi="Georgia"/>
+        </w:rPr>
+      </w:pPr>
+      <w:r>
+        <w:rPr>
+          <w:rFonts w:ascii="Georgia" w:hAnsi="Georgia"/>
+          <w:noProof/>
+        </w:rPr>
+        <w:drawing>
+          <wp:inline distT="0" distB="0" distL="0" distR="0" wp14:anchorId="7FD5384A" wp14:editId="0785EE97">
+            <wp:extent cx="4453128" cy="3108960"/>
+            <wp:effectExtent l="0" t="0" r="5080" b="0"/>
+            <wp:docPr id="1" name="Picture 1"/>
+            <wp:cNvGraphicFramePr>
+              <a:graphicFrameLocks xmlns:a="http://schemas.openxmlformats.org/drawingml/2006/main" noChangeAspect="1"/>
+            </wp:cNvGraphicFramePr>
+            <a:graphic xmlns:a="http://schemas.openxmlformats.org/drawingml/2006/main">
+              <a:graphicData uri="http://schemas.openxmlformats.org/drawingml/2006/picture">
+                <pic:pic xmlns:pic="http://schemas.openxmlformats.org/drawingml/2006/picture">
+                  <pic:nvPicPr>
+                    <pic:cNvPr id="0" name="Picture 1"/>
+                    <pic:cNvPicPr>
+                      <a:picLocks noChangeAspect="1" noChangeArrowheads="1"/>
+                    </pic:cNvPicPr>
+                  </pic:nvPicPr>
+                  <pic:blipFill>
+                    <a:blip r:embed="rId8">
+                      <a:extLst>
+                        <a:ext uri="{28A0092B-C50C-407E-A947-70E740481C1C}">
+                          <a14:useLocalDpi xmlns:a14="http://schemas.microsoft.com/office/drawing/2010/main" val="0"/>
+                        </a:ext>
+                      </a:extLst>
+                    </a:blip>
+                    <a:srcRect/>
+                    <a:stretch>
+                      <a:fillRect/>
+                    </a:stretch>
+                  </pic:blipFill>
+                  <pic:spPr bwMode="auto">
+                    <a:xfrm>
+                      <a:off x="0" y="0"/>
+                      <a:ext cx="4453128" cy="3108960"/>
+                    </a:xfrm>
+                    <a:prstGeom prst="rect">
+                      <a:avLst/>
+                    </a:prstGeom>
+                    <a:noFill/>
+                    <a:ln>
+                      <a:noFill/>
+                    </a:ln>
+                  </pic:spPr>
+                </pic:pic>
+              </a:graphicData>
+            </a:graphic>
+          </wp:inline>
+        </w:drawing>
+      </w:r>
+    </w:p>
+    <w:p>
+      <w:pPr>
+        <w:spacing w:line="480" w:lineRule="auto"/>
+        <w:rPr>
+          <w:rFonts w:ascii="Georgia" w:hAnsi="Georgia"/>
+          <w:b/>
+          <w:bCs/>
+        </w:rPr>
+      </w:pPr>
+      <w:r>
+        <w:rPr>
+          <w:rFonts w:ascii="Georgia" w:hAnsi="Georgia"/>
+          <w:b/>
+          <w:bCs/>
+        </w:rPr>
+        <w:t>Figure 2</w:t>
+      </w:r>
+    </w:p>
+    <w:p>
+      <w:pPr>
+        <w:spacing w:line="480" w:lineRule="auto"/>
+        <w:rPr>
+          <w:rFonts w:ascii="Georgia" w:hAnsi="Georgia"/>
+          <w:i/>
+          <w:iCs/>
+        </w:rPr>
+      </w:pPr>
+      <w:r>
+        <w:rPr>
+          <w:rFonts w:ascii="Georgia" w:hAnsi="Georgia"/>
+          <w:i/>
+          <w:iCs/>
+        </w:rPr>
+        <w:t>Screen Capture of Frame 1: Translate -5 in x Direction and 7 in y Direction</w:t>
+      </w:r>
+    </w:p>
+    <w:p>
+      <w:pPr>
+        <w:spacing w:line="480" w:lineRule="auto"/>
+        <w:jc w:val="center"/>
+        <w:rPr>
+          <w:rFonts w:ascii="Georgia" w:hAnsi="Georgia"/>
+        </w:rPr>
+      </w:pPr>
+      <w:r>
+        <w:rPr>
+          <w:rFonts w:ascii="Georgia" w:hAnsi="Georgia"/>
+          <w:i/>
+          <w:iCs/>
+          <w:noProof/>
+        </w:rPr>
+        <w:drawing>
+          <wp:inline distT="0" distB="0" distL="0" distR="0" wp14:anchorId="115462F2" wp14:editId="3B9EBCAF">
+            <wp:extent cx="4462272" cy="3108960"/>
+            <wp:effectExtent l="0" t="0" r="0" b="0"/>
+            <wp:docPr id="2" name="Picture 2"/>
+            <wp:cNvGraphicFramePr>
+              <a:graphicFrameLocks xmlns:a="http://schemas.openxmlformats.org/drawingml/2006/main" noChangeAspect="1"/>
+            </wp:cNvGraphicFramePr>
+            <a:graphic xmlns:a="http://schemas.openxmlformats.org/drawingml/2006/main">
+              <a:graphicData uri="http://schemas.openxmlformats.org/drawingml/2006/picture">
+                <pic:pic xmlns:pic="http://schemas.openxmlformats.org/drawingml/2006/picture">
+                  <pic:nvPicPr>
+                    <pic:cNvPr id="0" name="Picture 2"/>
+                    <pic:cNvPicPr>
+                      <a:picLocks noChangeAspect="1" noChangeArrowheads="1"/>
+                    </pic:cNvPicPr>
+                  </pic:nvPicPr>
+                  <pic:blipFill>
+                    <a:blip r:embed="rId9">
+                      <a:extLst>
+                        <a:ext uri="{28A0092B-C50C-407E-A947-70E740481C1C}">
+                          <a14:useLocalDpi xmlns:a14="http://schemas.microsoft.com/office/drawing/2010/main" val="0"/>
+                        </a:ext>
+                      </a:extLst>
+                    </a:blip>
+                    <a:srcRect/>
+                    <a:stretch>
+                      <a:fillRect/>
+                    </a:stretch>
+                  </pic:blipFill>
+                  <pic:spPr bwMode="auto">
+                    <a:xfrm>
+                      <a:off x="0" y="0"/>
+                      <a:ext cx="4462272" cy="3108960"/>
+                    </a:xfrm>
+                    <a:prstGeom prst="rect">
+                      <a:avLst/>
+                    </a:prstGeom>
+                    <a:noFill/>
+                    <a:ln>
+                      <a:noFill/>
+                    </a:ln>
+                  </pic:spPr>
+                </pic:pic>
+              </a:graphicData>
+            </a:graphic>
+          </wp:inline>
+        </w:drawing>
+      </w:r>
+    </w:p>
+    <w:p>
+      <w:pPr>
+        <w:spacing w:line="480" w:lineRule="auto"/>
+        <w:rPr>
+          <w:rFonts w:ascii="Georgia" w:hAnsi="Georgia"/>
+          <w:b/>
+          <w:bCs/>
+        </w:rPr>
+      </w:pPr>
+      <w:r>
+        <w:rPr>
+          <w:rFonts w:ascii="Georgia" w:hAnsi="Georgia"/>
+          <w:b/>
+          <w:bCs/>
+        </w:rPr>
+        <w:lastRenderedPageBreak/>
+        <w:t>Figure 3</w:t>
+      </w:r>
+    </w:p>
+    <w:p>
+      <w:pPr>
+        <w:spacing w:line="480" w:lineRule="auto"/>
+        <w:rPr>
+          <w:rFonts w:ascii="Georgia" w:hAnsi="Georgia"/>
+          <w:i/>
+          <w:iCs/>
+        </w:rPr>
+      </w:pPr>
+      <w:r>
+        <w:rPr>
+          <w:rFonts w:ascii="Georgia" w:hAnsi="Georgia"/>
+          <w:i/>
+          <w:iCs/>
+        </w:rPr>
+        <w:t>Screen Capture of Frame 2: Rotate 45° Counterclockwise</w:t>
+      </w:r>
+    </w:p>
+    <w:p>
+      <w:pPr>
+        <w:spacing w:line="480" w:lineRule="auto"/>
+        <w:jc w:val="center"/>
+        <w:rPr>
+          <w:rFonts w:ascii="Georgia" w:hAnsi="Georgia"/>
+        </w:rPr>
+      </w:pPr>
+      <w:r>
+        <w:rPr>
+          <w:rFonts w:ascii="Georgia" w:hAnsi="Georgia"/>
+          <w:noProof/>
+        </w:rPr>
+        <w:drawing>
+          <wp:inline distT="0" distB="0" distL="0" distR="0" wp14:anchorId="72ADCFB2" wp14:editId="15C9D413">
+            <wp:extent cx="4453128" cy="3108960"/>
+            <wp:effectExtent l="0" t="0" r="5080" b="0"/>
+            <wp:docPr id="3" name="Picture 3"/>
+            <wp:cNvGraphicFramePr>
+              <a:graphicFrameLocks xmlns:a="http://schemas.openxmlformats.org/drawingml/2006/main" noChangeAspect="1"/>
+            </wp:cNvGraphicFramePr>
+            <a:graphic xmlns:a="http://schemas.openxmlformats.org/drawingml/2006/main">
+              <a:graphicData uri="http://schemas.openxmlformats.org/drawingml/2006/picture">
+                <pic:pic xmlns:pic="http://schemas.openxmlformats.org/drawingml/2006/picture">
+                  <pic:nvPicPr>
+                    <pic:cNvPr id="0" name="Picture 3"/>
+                    <pic:cNvPicPr>
+                      <a:picLocks noChangeAspect="1" noChangeArrowheads="1"/>
+                    </pic:cNvPicPr>
+                  </pic:nvPicPr>
+                  <pic:blipFill>
+                    <a:blip r:embed="rId10">
+                      <a:extLst>
+                        <a:ext uri="{28A0092B-C50C-407E-A947-70E740481C1C}">
+                          <a14:useLocalDpi xmlns:a14="http://schemas.microsoft.com/office/drawing/2010/main" val="0"/>
+                        </a:ext>
+                      </a:extLst>
+                    </a:blip>
+                    <a:srcRect/>
+                    <a:stretch>
+                      <a:fillRect/>
+                    </a:stretch>
+                  </pic:blipFill>
+                  <pic:spPr bwMode="auto">
+                    <a:xfrm>
+                      <a:off x="0" y="0"/>
+                      <a:ext cx="4453128" cy="3108960"/>
+                    </a:xfrm>
+                    <a:prstGeom prst="rect">
+                      <a:avLst/>
+                    </a:prstGeom>
+                    <a:noFill/>
+                    <a:ln>
+                      <a:noFill/>
+                    </a:ln>
+                  </pic:spPr>
+                </pic:pic>
+              </a:graphicData>
+            </a:graphic>
+          </wp:inline>
+        </w:drawing>
+      </w:r>
+    </w:p>
+    <w:p>
+      <w:pPr>
+        <w:spacing w:line="480" w:lineRule="auto"/>
+        <w:rPr>
+          <w:rFonts w:ascii="Georgia" w:hAnsi="Georgia"/>
+          <w:b/>
+          <w:bCs/>
+        </w:rPr>
+      </w:pPr>
+      <w:r>
+        <w:rPr>
+          <w:rFonts w:ascii="Georgia" w:hAnsi="Georgia"/>
+          <w:b/>
+          <w:bCs/>
+        </w:rPr>
+        <w:t>Figure 4</w:t>
+      </w:r>
+    </w:p>
+    <w:p>
+      <w:pPr>
+        <w:spacing w:line="480" w:lineRule="auto"/>
+        <w:rPr>
+          <w:rFonts w:ascii="Georgia" w:hAnsi="Georgia"/>
+          <w:i/>
+          <w:iCs/>
+        </w:rPr>
+      </w:pPr>
+      <w:r>
+        <w:rPr>
+          <w:rFonts w:ascii="Georgia" w:hAnsi="Georgia"/>
+          <w:i/>
+          <w:iCs/>
+        </w:rPr>
+        <w:t>Screen Capture of Frame 3: Rotate 90° Clockwise</w:t>
+      </w:r>
+    </w:p>
+    <w:p>
+      <w:pPr>
+        <w:spacing w:line="480" w:lineRule="auto"/>
+        <w:jc w:val="center"/>
+        <w:rPr>
+          <w:rFonts w:ascii="Georgia" w:hAnsi="Georgia"/>
+        </w:rPr>
+      </w:pPr>
+      <w:r>
+        <w:rPr>
+          <w:rFonts w:ascii="Georgia" w:hAnsi="Georgia"/>
+          <w:noProof/>
+        </w:rPr>
+        <w:drawing>
+          <wp:inline distT="0" distB="0" distL="0" distR="0" wp14:anchorId="3DAAFDFD" wp14:editId="4A8D0ED5">
+            <wp:extent cx="4462272" cy="3108960"/>
+            <wp:effectExtent l="0" t="0" r="0" b="0"/>
+            <wp:docPr id="4" name="Picture 4"/>
+            <wp:cNvGraphicFramePr>
+              <a:graphicFrameLocks xmlns:a="http://schemas.openxmlformats.org/drawingml/2006/main" noChangeAspect="1"/>
+            </wp:cNvGraphicFramePr>
+            <a:graphic xmlns:a="http://schemas.openxmlformats.org/drawingml/2006/main">
+              <a:graphicData uri="http://schemas.openxmlformats.org/drawingml/2006/picture">
+                <pic:pic xmlns:pic="http://schemas.openxmlformats.org/drawingml/2006/picture">
+                  <pic:nvPicPr>
+                    <pic:cNvPr id="0" name="Picture 4"/>
+                    <pic:cNvPicPr>
+                      <a:picLocks noChangeAspect="1" noChangeArrowheads="1"/>
+                    </pic:cNvPicPr>
+                  </pic:nvPicPr>
+                  <pic:blipFill>
+                    <a:blip r:embed="rId11">
+                      <a:extLst>
+                        <a:ext uri="{28A0092B-C50C-407E-A947-70E740481C1C}">
+                          <a14:useLocalDpi xmlns:a14="http://schemas.microsoft.com/office/drawing/2010/main" val="0"/>
+                        </a:ext>
+                      </a:extLst>
+                    </a:blip>
+                    <a:srcRect/>
+                    <a:stretch>
+                      <a:fillRect/>
+                    </a:stretch>
+                  </pic:blipFill>
+                  <pic:spPr bwMode="auto">
+                    <a:xfrm>
+                      <a:off x="0" y="0"/>
+                      <a:ext cx="4462272" cy="3108960"/>
+                    </a:xfrm>
+                    <a:prstGeom prst="rect">
+                      <a:avLst/>
+                    </a:prstGeom>
+                    <a:noFill/>
+                    <a:ln>
+                      <a:noFill/>
+                    </a:ln>
+                  </pic:spPr>
+                </pic:pic>
+              </a:graphicData>
+            </a:graphic>
+          </wp:inline>
+        </w:drawing>
+      </w:r>
+    </w:p>
+    <w:p>
+      <w:pPr>
+        <w:spacing w:line="480" w:lineRule="auto"/>
+        <w:rPr>
+          <w:rFonts w:ascii="Georgia" w:hAnsi="Georgia"/>
+          <w:b/>
+          <w:bCs/>
+        </w:rPr>
+      </w:pPr>
+      <w:r>
+        <w:rPr>
+          <w:rFonts w:ascii="Georgia" w:hAnsi="Georgia"/>
+          <w:b/>
+          <w:bCs/>
+        </w:rPr>
+        <w:lastRenderedPageBreak/>
+        <w:t>Figure 5</w:t>
+      </w:r>
+    </w:p>
+    <w:p>
+      <w:pPr>
+        <w:spacing w:line="480" w:lineRule="auto"/>
+        <w:rPr>
+          <w:rFonts w:ascii="Georgia" w:hAnsi="Georgia"/>
+        </w:rPr>
+      </w:pPr>
+      <w:r>
+        <w:rPr>
+          <w:rFonts w:ascii="Georgia" w:hAnsi="Georgia"/>
+          <w:i/>
+          <w:iCs/>
+        </w:rPr>
+        <w:t>Screen Capture of Frame 4: Stretch 2 in x Direction and 0.5 in y Direction</w:t>
+      </w:r>
+    </w:p>
+    <w:p>
+      <w:pPr>
+        <w:spacing w:line="480" w:lineRule="auto"/>
+        <w:jc w:val="center"/>
+        <w:rPr>
+          <w:rFonts w:ascii="Georgia" w:hAnsi="Georgia"/>
+        </w:rPr>
+      </w:pPr>
+      <w:r>
+        <w:rPr>
+          <w:rFonts w:ascii="Georgia" w:hAnsi="Georgia"/>
+          <w:noProof/>
+        </w:rPr>
+        <w:drawing>
+          <wp:inline distT="0" distB="0" distL="0" distR="0" wp14:anchorId="2DCF7B2B" wp14:editId="207ECD82">
+            <wp:extent cx="4462272" cy="3108960"/>
+            <wp:effectExtent l="0" t="0" r="0" b="0"/>
+            <wp:docPr id="5" name="Picture 5"/>
+            <wp:cNvGraphicFramePr>
+              <a:graphicFrameLocks xmlns:a="http://schemas.openxmlformats.org/drawingml/2006/main" noChangeAspect="1"/>
+            </wp:cNvGraphicFramePr>
+            <a:graphic xmlns:a="http://schemas.openxmlformats.org/drawingml/2006/main">
+              <a:graphicData uri="http://schemas.openxmlformats.org/drawingml/2006/picture">
+                <pic:pic xmlns:pic="http://schemas.openxmlformats.org/drawingml/2006/picture">
+                  <pic:nvPicPr>
+                    <pic:cNvPr id="0" name="Picture 5"/>
+                    <pic:cNvPicPr>
+                      <a:picLocks noChangeAspect="1" noChangeArrowheads="1"/>
+                    </pic:cNvPicPr>
+                  </pic:nvPicPr>
+                  <pic:blipFill>
+                    <a:blip r:embed="rId12">
+                      <a:extLst>
+                        <a:ext uri="{28A0092B-C50C-407E-A947-70E740481C1C}">
+                          <a14:useLocalDpi xmlns:a14="http://schemas.microsoft.com/office/drawing/2010/main" val="0"/>
+                        </a:ext>
+                      </a:extLst>
+                    </a:blip>
+                    <a:srcRect/>
+                    <a:stretch>
+                      <a:fillRect/>
+                    </a:stretch>
+                  </pic:blipFill>
+                  <pic:spPr bwMode="auto">
+                    <a:xfrm>
+                      <a:off x="0" y="0"/>
+                      <a:ext cx="4462272" cy="3108960"/>
+                    </a:xfrm>
+                    <a:prstGeom prst="rect">
+                      <a:avLst/>
+                    </a:prstGeom>
+                    <a:noFill/>
+                    <a:ln>
+                      <a:noFill/>
+                    </a:ln>
+                  </pic:spPr>
+                </pic:pic>
+              </a:graphicData>
+            </a:graphic>
+          </wp:inline>
+        </w:drawing>
+      </w:r>
+    </w:p>
+    <w:p>
+      <w:pPr>
+        <w:spacing w:line="480" w:lineRule="auto"/>
+        <w:rPr>
+          <w:rFonts w:ascii="Georgia" w:hAnsi="Georgia"/>
+          <w:b/>
+          <w:bCs/>
+        </w:rPr>
+      </w:pPr>
+      <w:r>
+        <w:rPr>
+          <w:rFonts w:ascii="Georgia" w:hAnsi="Georgia"/>
+          <w:b/>
+          <w:bCs/>
+        </w:rPr>
+        <w:t>Figure 6</w:t>
+      </w:r>
+    </w:p>
+    <w:p>
+      <w:pPr>
+        <w:spacing w:line="480" w:lineRule="auto"/>
+        <w:rPr>
+          <w:rFonts w:ascii="Georgia" w:hAnsi="Georgia"/>
+          <w:i/>
+          <w:iCs/>
+        </w:rPr>
+      </w:pPr>
+      <w:r>
+        <w:rPr>
+          <w:rFonts w:ascii="Georgia" w:hAnsi="Georgia"/>
+          <w:i/>
+          <w:iCs/>
+        </w:rPr>
+        <w:t>Screen Capture of Frame 5: Cycle Back to Frame 0</w:t>
+      </w:r>
+    </w:p>
+    <w:p>
+      <w:pPr>
+        <w:spacing w:line="480" w:lineRule="auto"/>
+        <w:jc w:val="center"/>
+        <w:rPr>
+          <w:rFonts w:ascii="Georgia" w:hAnsi="Georgia"/>
+        </w:rPr>
+      </w:pPr>
+      <w:r>
+        <w:rPr>
+          <w:rFonts w:ascii="Georgia" w:hAnsi="Georgia"/>
+          <w:noProof/>
+        </w:rPr>
+        <w:drawing>
+          <wp:inline distT="0" distB="0" distL="0" distR="0" wp14:anchorId="7683F619" wp14:editId="206A8B1F">
+            <wp:extent cx="4453128" cy="3108960"/>
+            <wp:effectExtent l="0" t="0" r="5080" b="0"/>
+            <wp:docPr id="6" name="Picture 6"/>
+            <wp:cNvGraphicFramePr>
+              <a:graphicFrameLocks xmlns:a="http://schemas.openxmlformats.org/drawingml/2006/main" noChangeAspect="1"/>
+            </wp:cNvGraphicFramePr>
+            <a:graphic xmlns:a="http://schemas.openxmlformats.org/drawingml/2006/main">
+              <a:graphicData uri="http://schemas.openxmlformats.org/drawingml/2006/picture">
+                <pic:pic xmlns:pic="http://schemas.openxmlformats.org/drawingml/2006/picture">
+                  <pic:nvPicPr>
+                    <pic:cNvPr id="0" name="Picture 6"/>
+                    <pic:cNvPicPr>
+                      <a:picLocks noChangeAspect="1" noChangeArrowheads="1"/>
+                    </pic:cNvPicPr>
+                  </pic:nvPicPr>
+                  <pic:blipFill>
+                    <a:blip r:embed="rId13">
+                      <a:extLst>
+                        <a:ext uri="{28A0092B-C50C-407E-A947-70E740481C1C}">
+                          <a14:useLocalDpi xmlns:a14="http://schemas.microsoft.com/office/drawing/2010/main" val="0"/>
+                        </a:ext>
+                      </a:extLst>
+                    </a:blip>
+                    <a:srcRect/>
+                    <a:stretch>
+                      <a:fillRect/>
+                    </a:stretch>
+                  </pic:blipFill>
+                  <pic:spPr bwMode="auto">
+                    <a:xfrm>
+                      <a:off x="0" y="0"/>
+                      <a:ext cx="4453128" cy="3108960"/>
+                    </a:xfrm>
+                    <a:prstGeom prst="rect">
+                      <a:avLst/>
+                    </a:prstGeom>
+                    <a:noFill/>
+                    <a:ln>
+                      <a:noFill/>
+                    </a:ln>
+                  </pic:spPr>
+                </pic:pic>
+              </a:graphicData>
+            </a:graphic>
+          </wp:inline>
+        </w:drawing>
+      </w:r>
     </w:p>
     <w:sectPr>
-      <w:headerReference w:type="default" r:id="rId6"/>
       <w:pgSz w:w="12240" w:h="15840"/>
       <w:pgMar w:top="1440" w:right="1440" w:bottom="1440" w:left="1440" w:header="720" w:footer="720" w:gutter="0"/>
       <w:cols w:space="720"/>
@@ -273,12 +2135,6 @@
       </w:p>
     </w:sdtContent>
   </w:sdt>
-  <w:p>
-    <w:pPr>
-      <w:pStyle w:val="Header"/>
-      <w:jc w:val="right"/>
-    </w:pPr>
-  </w:p>
 </w:hdr>
 </file>
 
@@ -752,6 +2608,161 @@
     <w:uiPriority w:val="99"/>
     <w:rsid w:val="000A4B2A"/>
   </w:style>
+  <w:style w:type="table" w:styleId="TableGrid">
+    <w:name w:val="Table Grid"/>
+    <w:basedOn w:val="TableNormal"/>
+    <w:uiPriority w:val="39"/>
+    <w:rsid w:val="00DA40C3"/>
+    <w:pPr>
+      <w:spacing w:after="0" w:line="240" w:lineRule="auto"/>
+    </w:pPr>
+    <w:tblPr>
+      <w:tblBorders>
+        <w:top w:val="single" w:sz="4" w:space="0" w:color="auto"/>
+        <w:left w:val="single" w:sz="4" w:space="0" w:color="auto"/>
+        <w:bottom w:val="single" w:sz="4" w:space="0" w:color="auto"/>
+        <w:right w:val="single" w:sz="4" w:space="0" w:color="auto"/>
+        <w:insideH w:val="single" w:sz="4" w:space="0" w:color="auto"/>
+        <w:insideV w:val="single" w:sz="4" w:space="0" w:color="auto"/>
+      </w:tblBorders>
+    </w:tblPr>
+  </w:style>
+  <w:style w:type="table" w:styleId="GridTable3">
+    <w:name w:val="Grid Table 3"/>
+    <w:basedOn w:val="TableNormal"/>
+    <w:uiPriority w:val="48"/>
+    <w:rsid w:val="00DA40C3"/>
+    <w:pPr>
+      <w:spacing w:after="0" w:line="240" w:lineRule="auto"/>
+    </w:pPr>
+    <w:tblPr>
+      <w:tblStyleRowBandSize w:val="1"/>
+      <w:tblStyleColBandSize w:val="1"/>
+      <w:tblBorders>
+        <w:top w:val="single" w:sz="4" w:space="0" w:color="666666" w:themeColor="text1" w:themeTint="99"/>
+        <w:left w:val="single" w:sz="4" w:space="0" w:color="666666" w:themeColor="text1" w:themeTint="99"/>
+        <w:bottom w:val="single" w:sz="4" w:space="0" w:color="666666" w:themeColor="text1" w:themeTint="99"/>
+        <w:right w:val="single" w:sz="4" w:space="0" w:color="666666" w:themeColor="text1" w:themeTint="99"/>
+        <w:insideH w:val="single" w:sz="4" w:space="0" w:color="666666" w:themeColor="text1" w:themeTint="99"/>
+        <w:insideV w:val="single" w:sz="4" w:space="0" w:color="666666" w:themeColor="text1" w:themeTint="99"/>
+      </w:tblBorders>
+    </w:tblPr>
+    <w:tblStylePr w:type="firstRow">
+      <w:rPr>
+        <w:b/>
+        <w:bCs/>
+      </w:rPr>
+      <w:tblPr/>
+      <w:tcPr>
+        <w:tcBorders>
+          <w:top w:val="nil"/>
+          <w:left w:val="nil"/>
+          <w:right w:val="nil"/>
+          <w:insideH w:val="nil"/>
+          <w:insideV w:val="nil"/>
+        </w:tcBorders>
+        <w:shd w:val="clear" w:color="auto" w:fill="FFFFFF" w:themeFill="background1"/>
+      </w:tcPr>
+    </w:tblStylePr>
+    <w:tblStylePr w:type="lastRow">
+      <w:rPr>
+        <w:b/>
+        <w:bCs/>
+      </w:rPr>
+      <w:tblPr/>
+      <w:tcPr>
+        <w:tcBorders>
+          <w:left w:val="nil"/>
+          <w:bottom w:val="nil"/>
+          <w:right w:val="nil"/>
+          <w:insideH w:val="nil"/>
+          <w:insideV w:val="nil"/>
+        </w:tcBorders>
+        <w:shd w:val="clear" w:color="auto" w:fill="FFFFFF" w:themeFill="background1"/>
+      </w:tcPr>
+    </w:tblStylePr>
+    <w:tblStylePr w:type="firstCol">
+      <w:pPr>
+        <w:jc w:val="right"/>
+      </w:pPr>
+      <w:rPr>
+        <w:i/>
+        <w:iCs/>
+      </w:rPr>
+      <w:tblPr/>
+      <w:tcPr>
+        <w:tcBorders>
+          <w:top w:val="nil"/>
+          <w:left w:val="nil"/>
+          <w:bottom w:val="nil"/>
+          <w:insideH w:val="nil"/>
+          <w:insideV w:val="nil"/>
+        </w:tcBorders>
+        <w:shd w:val="clear" w:color="auto" w:fill="FFFFFF" w:themeFill="background1"/>
+      </w:tcPr>
+    </w:tblStylePr>
+    <w:tblStylePr w:type="lastCol">
+      <w:rPr>
+        <w:i/>
+        <w:iCs/>
+      </w:rPr>
+      <w:tblPr/>
+      <w:tcPr>
+        <w:tcBorders>
+          <w:top w:val="nil"/>
+          <w:bottom w:val="nil"/>
+          <w:right w:val="nil"/>
+          <w:insideH w:val="nil"/>
+          <w:insideV w:val="nil"/>
+        </w:tcBorders>
+        <w:shd w:val="clear" w:color="auto" w:fill="FFFFFF" w:themeFill="background1"/>
+      </w:tcPr>
+    </w:tblStylePr>
+    <w:tblStylePr w:type="band1Vert">
+      <w:tblPr/>
+      <w:tcPr>
+        <w:shd w:val="clear" w:color="auto" w:fill="CCCCCC" w:themeFill="text1" w:themeFillTint="33"/>
+      </w:tcPr>
+    </w:tblStylePr>
+    <w:tblStylePr w:type="band1Horz">
+      <w:tblPr/>
+      <w:tcPr>
+        <w:shd w:val="clear" w:color="auto" w:fill="CCCCCC" w:themeFill="text1" w:themeFillTint="33"/>
+      </w:tcPr>
+    </w:tblStylePr>
+    <w:tblStylePr w:type="neCell">
+      <w:tblPr/>
+      <w:tcPr>
+        <w:tcBorders>
+          <w:bottom w:val="single" w:sz="4" w:space="0" w:color="666666" w:themeColor="text1" w:themeTint="99"/>
+        </w:tcBorders>
+      </w:tcPr>
+    </w:tblStylePr>
+    <w:tblStylePr w:type="nwCell">
+      <w:tblPr/>
+      <w:tcPr>
+        <w:tcBorders>
+          <w:bottom w:val="single" w:sz="4" w:space="0" w:color="666666" w:themeColor="text1" w:themeTint="99"/>
+        </w:tcBorders>
+      </w:tcPr>
+    </w:tblStylePr>
+    <w:tblStylePr w:type="seCell">
+      <w:tblPr/>
+      <w:tcPr>
+        <w:tcBorders>
+          <w:top w:val="single" w:sz="4" w:space="0" w:color="666666" w:themeColor="text1" w:themeTint="99"/>
+        </w:tcBorders>
+      </w:tcPr>
+    </w:tblStylePr>
+    <w:tblStylePr w:type="swCell">
+      <w:tblPr/>
+      <w:tcPr>
+        <w:tcBorders>
+          <w:top w:val="single" w:sz="4" w:space="0" w:color="666666" w:themeColor="text1" w:themeTint="99"/>
+        </w:tcBorders>
+      </w:tcPr>
+    </w:tblStylePr>
+  </w:style>
 </w:styles>
 </file>
 
@@ -1048,4 +3059,16 @@
     </a:ext>
   </a:extLst>
 </a:theme>
+</file>
+
+<file path=customXml/item1.xml><?xml version="1.0" encoding="utf-8"?>
+<b:Sources xmlns:b="http://schemas.openxmlformats.org/officeDocument/2006/bibliography" xmlns="http://schemas.openxmlformats.org/officeDocument/2006/bibliography" SelectedStyle="\APASixthEditionOfficeOnline.xsl" StyleName="APA" Version="6"/>
+</file>
+
+<file path=customXml/itemProps1.xml><?xml version="1.0" encoding="utf-8"?>
+<ds:datastoreItem xmlns:ds="http://schemas.openxmlformats.org/officeDocument/2006/customXml" ds:itemID="{4FF646A9-2FCC-4A78-8427-060C524F566B}">
+  <ds:schemaRefs>
+    <ds:schemaRef ds:uri="http://schemas.openxmlformats.org/officeDocument/2006/bibliography"/>
+  </ds:schemaRefs>
+</ds:datastoreItem>
 </file>
</xml_diff>